<commit_message>
feat: doc for zad1
</commit_message>
<xml_diff>
--- a/zad1/Zad1.docx
+++ b/zad1/Zad1.docx
@@ -42,7 +42,7 @@
                     <pic:cNvPicPr/>
                   </pic:nvPicPr>
                   <pic:blipFill>
-                    <a:blip r:embed="rId6"/>
+                    <a:blip r:embed="rId7"/>
                     <a:stretch>
                       <a:fillRect/>
                     </a:stretch>
@@ -65,6 +65,234 @@
     </w:p>
     <w:p>
       <w:pPr>
+        <w:pStyle w:val="Heading1"/>
+        <w:rPr>
+          <w:lang w:val="pl-PL"/>
+        </w:rPr>
+      </w:pPr>
+      <w:r>
+        <w:rPr>
+          <w:lang w:val="pl-PL"/>
+        </w:rPr>
+        <w:t>Wprowadzenie</w:t>
+      </w:r>
+    </w:p>
+    <w:p>
+      <w:pPr>
+        <w:rPr>
+          <w:rFonts w:eastAsiaTheme="minorEastAsia"/>
+          <w:lang w:val="pl-PL"/>
+        </w:rPr>
+      </w:pPr>
+      <w:r>
+        <w:rPr>
+          <w:lang w:val="pl-PL"/>
+        </w:rPr>
+        <w:t xml:space="preserve">Program liczy przybliżenie pochodnej funkcji </w:t>
+      </w:r>
+      <m:oMath>
+        <m:r>
+          <w:rPr>
+            <w:rFonts w:ascii="Cambria Math" w:hAnsi="Cambria Math"/>
+            <w:lang w:val="pl-PL"/>
+          </w:rPr>
+          <m:t>f</m:t>
+        </m:r>
+        <m:d>
+          <m:dPr>
+            <m:ctrlPr>
+              <w:rPr>
+                <w:rFonts w:ascii="Cambria Math" w:hAnsi="Cambria Math"/>
+                <w:i/>
+                <w:lang w:val="pl-PL"/>
+              </w:rPr>
+            </m:ctrlPr>
+          </m:dPr>
+          <m:e>
+            <m:r>
+              <w:rPr>
+                <w:rFonts w:ascii="Cambria Math" w:hAnsi="Cambria Math"/>
+                <w:lang w:val="pl-PL"/>
+              </w:rPr>
+              <m:t>x</m:t>
+            </m:r>
+          </m:e>
+        </m:d>
+        <m:r>
+          <w:rPr>
+            <w:rFonts w:ascii="Cambria Math" w:hAnsi="Cambria Math"/>
+            <w:lang w:val="pl-PL"/>
+          </w:rPr>
+          <m:t>=</m:t>
+        </m:r>
+        <m:func>
+          <m:funcPr>
+            <m:ctrlPr>
+              <w:rPr>
+                <w:rFonts w:ascii="Cambria Math" w:hAnsi="Cambria Math"/>
+                <w:i/>
+                <w:lang w:val="pl-PL"/>
+              </w:rPr>
+            </m:ctrlPr>
+          </m:funcPr>
+          <m:fName>
+            <m:r>
+              <w:rPr>
+                <w:rFonts w:ascii="Cambria Math" w:hAnsi="Cambria Math"/>
+                <w:lang w:val="pl-PL"/>
+              </w:rPr>
+              <m:t>cos</m:t>
+            </m:r>
+          </m:fName>
+          <m:e>
+            <m:d>
+              <m:dPr>
+                <m:ctrlPr>
+                  <w:rPr>
+                    <w:rFonts w:ascii="Cambria Math" w:hAnsi="Cambria Math"/>
+                    <w:i/>
+                    <w:lang w:val="pl-PL"/>
+                  </w:rPr>
+                </m:ctrlPr>
+              </m:dPr>
+              <m:e>
+                <m:r>
+                  <w:rPr>
+                    <w:rFonts w:ascii="Cambria Math" w:hAnsi="Cambria Math"/>
+                    <w:lang w:val="pl-PL"/>
+                  </w:rPr>
+                  <m:t>x</m:t>
+                </m:r>
+              </m:e>
+            </m:d>
+          </m:e>
+        </m:func>
+      </m:oMath>
+      <w:r>
+        <w:rPr>
+          <w:rFonts w:eastAsiaTheme="minorEastAsia"/>
+          <w:lang w:val="pl-PL"/>
+        </w:rPr>
+        <w:t xml:space="preserve"> w punkcie </w:t>
+      </w:r>
+      <m:oMath>
+        <m:r>
+          <w:rPr>
+            <w:rFonts w:ascii="Cambria Math" w:eastAsiaTheme="minorEastAsia" w:hAnsi="Cambria Math"/>
+            <w:lang w:val="pl-PL"/>
+          </w:rPr>
+          <m:t>x=0.3</m:t>
+        </m:r>
+      </m:oMath>
+      <w:r>
+        <w:rPr>
+          <w:rFonts w:eastAsiaTheme="minorEastAsia"/>
+          <w:lang w:val="pl-PL"/>
+        </w:rPr>
+        <w:t xml:space="preserve"> przez podstawienie odpowiednio małej wartości </w:t>
+      </w:r>
+      <m:oMath>
+        <m:r>
+          <w:rPr>
+            <w:rFonts w:ascii="Cambria Math" w:eastAsiaTheme="minorEastAsia" w:hAnsi="Cambria Math"/>
+            <w:lang w:val="pl-PL"/>
+          </w:rPr>
+          <m:t>h</m:t>
+        </m:r>
+      </m:oMath>
+      <w:r>
+        <w:rPr>
+          <w:rFonts w:eastAsiaTheme="minorEastAsia"/>
+          <w:lang w:val="pl-PL"/>
+        </w:rPr>
+        <w:t xml:space="preserve"> do wzoru który normalnie liczy granicę dla </w:t>
+      </w:r>
+      <m:oMath>
+        <m:r>
+          <w:rPr>
+            <w:rFonts w:ascii="Cambria Math" w:eastAsiaTheme="minorEastAsia" w:hAnsi="Cambria Math"/>
+            <w:lang w:val="pl-PL"/>
+          </w:rPr>
+          <m:t>h→0</m:t>
+        </m:r>
+      </m:oMath>
+      <w:r>
+        <w:rPr>
+          <w:rFonts w:eastAsiaTheme="minorEastAsia"/>
+          <w:lang w:val="pl-PL"/>
+        </w:rPr>
+        <w:t>.</w:t>
+      </w:r>
+    </w:p>
+    <w:p>
+      <w:pPr>
+        <w:rPr>
+          <w:lang w:val="pl-PL"/>
+        </w:rPr>
+      </w:pPr>
+      <w:r>
+        <w:rPr>
+          <w:rFonts w:eastAsiaTheme="minorEastAsia"/>
+          <w:lang w:val="pl-PL"/>
+        </w:rPr>
+        <w:t>Następnie program oblicza błąd wyliczonego przybliżenia, przez porównanie go z rzeczywistą wartością pochodnej w</w:t>
+      </w:r>
+      <w:r>
+        <w:rPr>
+          <w:rFonts w:eastAsiaTheme="minorEastAsia"/>
+          <w:lang w:val="pl-PL"/>
+        </w:rPr>
+        <w:t xml:space="preserve"> punkcie </w:t>
+      </w:r>
+      <m:oMath>
+        <m:r>
+          <w:rPr>
+            <w:rFonts w:ascii="Cambria Math" w:eastAsiaTheme="minorEastAsia" w:hAnsi="Cambria Math"/>
+            <w:lang w:val="pl-PL"/>
+          </w:rPr>
+          <m:t>x</m:t>
+        </m:r>
+      </m:oMath>
+      <w:r>
+        <w:rPr>
+          <w:rFonts w:eastAsiaTheme="minorEastAsia"/>
+          <w:lang w:val="pl-PL"/>
+        </w:rPr>
+        <w:t xml:space="preserve"> oraz rysuje wykres pokazujący jak zmienia się otrzymany błąd obliczeniowy w zależności od wybranego </w:t>
+      </w:r>
+      <m:oMath>
+        <m:r>
+          <w:rPr>
+            <w:rFonts w:ascii="Cambria Math" w:eastAsiaTheme="minorEastAsia" w:hAnsi="Cambria Math"/>
+            <w:lang w:val="pl-PL"/>
+          </w:rPr>
+          <m:t>h</m:t>
+        </m:r>
+      </m:oMath>
+      <w:r>
+        <w:rPr>
+          <w:rFonts w:eastAsiaTheme="minorEastAsia"/>
+          <w:lang w:val="pl-PL"/>
+        </w:rPr>
+        <w:t>.</w:t>
+      </w:r>
+    </w:p>
+    <w:p>
+      <w:pPr>
+        <w:pStyle w:val="Heading1"/>
+        <w:rPr>
+          <w:lang w:val="pl-PL"/>
+        </w:rPr>
+      </w:pPr>
+      <w:r>
+        <w:rPr>
+          <w:lang w:val="pl-PL"/>
+        </w:rPr>
+        <w:t>Wynik</w:t>
+      </w:r>
+    </w:p>
+    <w:p>
+      <w:pPr>
         <w:rPr>
           <w:rFonts w:eastAsiaTheme="minorEastAsia"/>
           <w:lang w:val="pl-PL"/>
@@ -79,6 +307,7 @@
       <w:r>
         <w:rPr>
           <w:rStyle w:val="IntenseEmphasis"/>
+          <w:lang w:val="pl-PL"/>
         </w:rPr>
         <w:t>program32.py</w:t>
       </w:r>
@@ -158,6 +387,7 @@
       <w:r>
         <w:rPr>
           <w:rStyle w:val="IntenseEmphasis"/>
+          <w:lang w:val="pl-PL"/>
         </w:rPr>
         <w:t>program64.py</w:t>
       </w:r>
@@ -381,6 +611,106 @@
     </w:p>
     <w:p>
       <w:pPr>
+        <w:pStyle w:val="Subtitle"/>
+        <w:rPr>
+          <w:lang w:val="pl-PL"/>
+        </w:rPr>
+      </w:pPr>
+      <w:r>
+        <w:rPr>
+          <w:rStyle w:val="Strong"/>
+          <w:lang w:val="pl-PL"/>
+        </w:rPr>
+        <w:t xml:space="preserve">Wykres otrzymany dla działań na 64-bitowych liczbach: </w:t>
+      </w:r>
+      <w:r>
+        <w:rPr>
+          <w:noProof/>
+          <w:lang w:val="pl-PL"/>
+        </w:rPr>
+        <w:drawing>
+          <wp:inline distT="0" distB="0" distL="0" distR="0" wp14:anchorId="78BF9FB4" wp14:editId="352C9E22">
+            <wp:extent cx="4600575" cy="3452344"/>
+            <wp:effectExtent l="0" t="0" r="0" b="0"/>
+            <wp:docPr id="2" name="Picture 2"/>
+            <wp:cNvGraphicFramePr>
+              <a:graphicFrameLocks xmlns:a="http://schemas.openxmlformats.org/drawingml/2006/main" noChangeAspect="1"/>
+            </wp:cNvGraphicFramePr>
+            <a:graphic xmlns:a="http://schemas.openxmlformats.org/drawingml/2006/main">
+              <a:graphicData uri="http://schemas.openxmlformats.org/drawingml/2006/picture">
+                <pic:pic xmlns:pic="http://schemas.openxmlformats.org/drawingml/2006/picture">
+                  <pic:nvPicPr>
+                    <pic:cNvPr id="0" name="Picture 1"/>
+                    <pic:cNvPicPr>
+                      <a:picLocks noChangeAspect="1" noChangeArrowheads="1"/>
+                    </pic:cNvPicPr>
+                  </pic:nvPicPr>
+                  <pic:blipFill>
+                    <a:blip r:embed="rId8">
+                      <a:extLst>
+                        <a:ext uri="{28A0092B-C50C-407E-A947-70E740481C1C}">
+                          <a14:useLocalDpi xmlns:a14="http://schemas.microsoft.com/office/drawing/2010/main" val="0"/>
+                        </a:ext>
+                      </a:extLst>
+                    </a:blip>
+                    <a:srcRect/>
+                    <a:stretch>
+                      <a:fillRect/>
+                    </a:stretch>
+                  </pic:blipFill>
+                  <pic:spPr bwMode="auto">
+                    <a:xfrm>
+                      <a:off x="0" y="0"/>
+                      <a:ext cx="4628314" cy="3473160"/>
+                    </a:xfrm>
+                    <a:prstGeom prst="rect">
+                      <a:avLst/>
+                    </a:prstGeom>
+                    <a:noFill/>
+                    <a:ln>
+                      <a:noFill/>
+                    </a:ln>
+                  </pic:spPr>
+                </pic:pic>
+              </a:graphicData>
+            </a:graphic>
+          </wp:inline>
+        </w:drawing>
+      </w:r>
+    </w:p>
+    <w:p>
+      <w:pPr>
+        <w:pStyle w:val="Subtitle"/>
+        <w:rPr>
+          <w:rStyle w:val="Strong"/>
+          <w:lang w:val="pl-PL"/>
+        </w:rPr>
+      </w:pPr>
+      <w:r>
+        <w:rPr>
+          <w:rStyle w:val="Strong"/>
+          <w:lang w:val="pl-PL"/>
+        </w:rPr>
+        <w:lastRenderedPageBreak/>
+        <w:t xml:space="preserve">Wykres otrzymany dla działań na </w:t>
+      </w:r>
+      <w:r>
+        <w:rPr>
+          <w:rStyle w:val="Strong"/>
+          <w:lang w:val="pl-PL"/>
+        </w:rPr>
+        <w:t>32</w:t>
+      </w:r>
+      <w:r>
+        <w:rPr>
+          <w:rStyle w:val="Strong"/>
+          <w:lang w:val="pl-PL"/>
+        </w:rPr>
+        <w:t>-bitowych liczbach:</w:t>
+      </w:r>
+    </w:p>
+    <w:p>
+      <w:pPr>
         <w:rPr>
           <w:lang w:val="pl-PL"/>
         </w:rPr>
@@ -391,9 +721,1099 @@
         </w:rPr>
         <w:softHyphen/>
       </w:r>
+      <w:r>
+        <w:rPr>
+          <w:noProof/>
+          <w:lang w:val="pl-PL"/>
+        </w:rPr>
+        <w:drawing>
+          <wp:inline distT="0" distB="0" distL="0" distR="0" wp14:anchorId="111A59A4" wp14:editId="62AA6A0B">
+            <wp:extent cx="4848711" cy="3638550"/>
+            <wp:effectExtent l="0" t="0" r="9525" b="0"/>
+            <wp:docPr id="3" name="Picture 3"/>
+            <wp:cNvGraphicFramePr>
+              <a:graphicFrameLocks xmlns:a="http://schemas.openxmlformats.org/drawingml/2006/main" noChangeAspect="1"/>
+            </wp:cNvGraphicFramePr>
+            <a:graphic xmlns:a="http://schemas.openxmlformats.org/drawingml/2006/main">
+              <a:graphicData uri="http://schemas.openxmlformats.org/drawingml/2006/picture">
+                <pic:pic xmlns:pic="http://schemas.openxmlformats.org/drawingml/2006/picture">
+                  <pic:nvPicPr>
+                    <pic:cNvPr id="0" name="Picture 2"/>
+                    <pic:cNvPicPr>
+                      <a:picLocks noChangeAspect="1" noChangeArrowheads="1"/>
+                    </pic:cNvPicPr>
+                  </pic:nvPicPr>
+                  <pic:blipFill>
+                    <a:blip r:embed="rId9">
+                      <a:extLst>
+                        <a:ext uri="{28A0092B-C50C-407E-A947-70E740481C1C}">
+                          <a14:useLocalDpi xmlns:a14="http://schemas.microsoft.com/office/drawing/2010/main" val="0"/>
+                        </a:ext>
+                      </a:extLst>
+                    </a:blip>
+                    <a:srcRect/>
+                    <a:stretch>
+                      <a:fillRect/>
+                    </a:stretch>
+                  </pic:blipFill>
+                  <pic:spPr bwMode="auto">
+                    <a:xfrm>
+                      <a:off x="0" y="0"/>
+                      <a:ext cx="4857432" cy="3645094"/>
+                    </a:xfrm>
+                    <a:prstGeom prst="rect">
+                      <a:avLst/>
+                    </a:prstGeom>
+                    <a:noFill/>
+                    <a:ln>
+                      <a:noFill/>
+                    </a:ln>
+                  </pic:spPr>
+                </pic:pic>
+              </a:graphicData>
+            </a:graphic>
+          </wp:inline>
+        </w:drawing>
+      </w:r>
+    </w:p>
+    <w:p>
+      <w:pPr>
+        <w:pStyle w:val="Heading1"/>
+        <w:rPr>
+          <w:lang w:val="pl-PL"/>
+        </w:rPr>
+      </w:pPr>
+      <w:r>
+        <w:rPr>
+          <w:lang w:val="pl-PL"/>
+        </w:rPr>
+        <w:t>Dyskusja wyników</w:t>
+      </w:r>
+    </w:p>
+    <w:p>
+      <w:pPr>
+        <w:rPr>
+          <w:lang w:val="pl-PL"/>
+        </w:rPr>
+      </w:pPr>
+      <w:r>
+        <w:rPr>
+          <w:lang w:val="pl-PL"/>
+        </w:rPr>
+        <w:t xml:space="preserve">Otrzymany wykres </w:t>
+      </w:r>
+      <w:r>
+        <w:rPr>
+          <w:lang w:val="pl-PL"/>
+        </w:rPr>
+        <w:t xml:space="preserve">błędu dla </w:t>
+      </w:r>
+      <w:r>
+        <w:rPr>
+          <w:lang w:val="pl-PL"/>
+        </w:rPr>
+        <w:t>równania a przypomina literę V, ponieważ w miarę jak zmniejszamy h, zbliżamy się do 0 co precyzyjniej odpowiada oczekiwanej granicy ze wzoru</w:t>
+      </w:r>
+      <w:r>
+        <w:rPr>
+          <w:lang w:val="pl-PL"/>
+        </w:rPr>
+        <w:t xml:space="preserve"> – stąd widać jak na prawej stronie wykresu płynnie zmniejsza się błąd</w:t>
+      </w:r>
+      <w:r>
+        <w:rPr>
+          <w:lang w:val="pl-PL"/>
+        </w:rPr>
+        <w:t>. Jednak we wzorze występuje również dzielenie przez h, co sprawia że</w:t>
+      </w:r>
+      <w:r>
+        <w:rPr>
+          <w:lang w:val="pl-PL"/>
+        </w:rPr>
+        <w:t xml:space="preserve"> gdy h jest bardzo małe, błędy spowodowane przez określoną precyzję działań zmiennoprzecinkowych na komputerze są bardzo mocno powielone. Z tego powodu po pewnym optymalnym </w:t>
+      </w:r>
+      <m:oMath>
+        <m:sSup>
+          <m:sSupPr>
+            <m:ctrlPr>
+              <w:rPr>
+                <w:rFonts w:ascii="Cambria Math" w:hAnsi="Cambria Math"/>
+                <w:i/>
+                <w:lang w:val="pl-PL"/>
+              </w:rPr>
+            </m:ctrlPr>
+          </m:sSupPr>
+          <m:e>
+            <m:r>
+              <w:rPr>
+                <w:rFonts w:ascii="Cambria Math" w:hAnsi="Cambria Math"/>
+                <w:lang w:val="pl-PL"/>
+              </w:rPr>
+              <m:t>h</m:t>
+            </m:r>
+          </m:e>
+          <m:sup>
+            <m:r>
+              <w:rPr>
+                <w:rFonts w:ascii="Cambria Math" w:hAnsi="Cambria Math"/>
+                <w:lang w:val="pl-PL"/>
+              </w:rPr>
+              <m:t>*</m:t>
+            </m:r>
+          </m:sup>
+        </m:sSup>
+      </m:oMath>
+      <w:r>
+        <w:rPr>
+          <w:lang w:val="pl-PL"/>
+        </w:rPr>
+        <w:t>, wzięcie mniejszego h powoduje wzrost błędu,</w:t>
+      </w:r>
+      <w:r>
+        <w:rPr>
+          <w:lang w:val="pl-PL"/>
+        </w:rPr>
+        <w:t xml:space="preserve"> co powoduje nieregularną lewą stronę wykresu, na której widać powielone błędy obliczeniowe</w:t>
+      </w:r>
+      <w:r>
+        <w:rPr>
+          <w:lang w:val="pl-PL"/>
+        </w:rPr>
+        <w:t>.</w:t>
+      </w:r>
+    </w:p>
+    <w:p>
+      <w:pPr>
+        <w:rPr>
+          <w:rFonts w:eastAsiaTheme="minorEastAsia"/>
+          <w:lang w:val="pl-PL"/>
+        </w:rPr>
+      </w:pPr>
+      <w:r>
+        <w:rPr>
+          <w:lang w:val="pl-PL"/>
+        </w:rPr>
+        <w:t xml:space="preserve">Wykres błędu dla równania b osiąga lepszą maksymalną precyzję, co jest spowodowane użyciem innego wzoru na przybliżenie, w którym dzielimy przez liczbę </w:t>
+      </w:r>
+      <m:oMath>
+        <m:r>
+          <w:rPr>
+            <w:rFonts w:ascii="Cambria Math" w:hAnsi="Cambria Math"/>
+            <w:lang w:val="pl-PL"/>
+          </w:rPr>
+          <m:t>2</m:t>
+        </m:r>
+        <m:r>
+          <w:rPr>
+            <w:rFonts w:ascii="Cambria Math" w:hAnsi="Cambria Math"/>
+            <w:lang w:val="pl-PL"/>
+          </w:rPr>
+          <m:t>h</m:t>
+        </m:r>
+      </m:oMath>
+      <w:r>
+        <w:rPr>
+          <w:rFonts w:eastAsiaTheme="minorEastAsia"/>
+          <w:lang w:val="pl-PL"/>
+        </w:rPr>
+        <w:t>, co redukuje błędy spowodowane dzieleniem przez małą liczbę.</w:t>
+      </w:r>
+    </w:p>
+    <w:p>
+      <w:pPr>
+        <w:rPr>
+          <w:rFonts w:eastAsiaTheme="minorEastAsia"/>
+          <w:lang w:val="pl-PL"/>
+        </w:rPr>
+      </w:pPr>
+      <w:r>
+        <w:rPr>
+          <w:rFonts w:eastAsiaTheme="minorEastAsia"/>
+          <w:lang w:val="pl-PL"/>
+        </w:rPr>
+        <w:t>W przypadku działań na 32 bitowych typach zmiennoprzecinkowych, wykresy mają podobne kształty</w:t>
+      </w:r>
+      <w:r>
+        <w:rPr>
+          <w:rFonts w:eastAsiaTheme="minorEastAsia"/>
+          <w:lang w:val="pl-PL"/>
+        </w:rPr>
+        <w:t>, jednak znacznie mniejszą maksymalną precyzję</w:t>
+      </w:r>
+      <w:r>
+        <w:rPr>
+          <w:rFonts w:eastAsiaTheme="minorEastAsia"/>
+          <w:lang w:val="pl-PL"/>
+        </w:rPr>
+        <w:t>.</w:t>
+      </w:r>
+    </w:p>
+    <w:p>
+      <w:pPr>
+        <w:rPr>
+          <w:rFonts w:eastAsiaTheme="minorEastAsia"/>
+          <w:lang w:val="pl-PL"/>
+        </w:rPr>
+      </w:pPr>
+      <w:r>
+        <w:rPr>
+          <w:rFonts w:eastAsiaTheme="minorEastAsia"/>
+          <w:lang w:val="pl-PL"/>
+        </w:rPr>
+        <w:t xml:space="preserve">Dla liczb 64 bitowych otrzymane wartości </w:t>
+      </w:r>
+      <m:oMath>
+        <m:sSup>
+          <m:sSupPr>
+            <m:ctrlPr>
+              <w:rPr>
+                <w:rFonts w:ascii="Cambria Math" w:eastAsiaTheme="minorEastAsia" w:hAnsi="Cambria Math"/>
+                <w:i/>
+                <w:lang w:val="pl-PL"/>
+              </w:rPr>
+            </m:ctrlPr>
+          </m:sSupPr>
+          <m:e>
+            <m:r>
+              <w:rPr>
+                <w:rFonts w:ascii="Cambria Math" w:eastAsiaTheme="minorEastAsia" w:hAnsi="Cambria Math"/>
+                <w:lang w:val="pl-PL"/>
+              </w:rPr>
+              <m:t>h</m:t>
+            </m:r>
+          </m:e>
+          <m:sup>
+            <m:r>
+              <w:rPr>
+                <w:rFonts w:ascii="Cambria Math" w:eastAsiaTheme="minorEastAsia" w:hAnsi="Cambria Math"/>
+                <w:lang w:val="pl-PL"/>
+              </w:rPr>
+              <m:t>*</m:t>
+            </m:r>
+          </m:sup>
+        </m:sSup>
+      </m:oMath>
+      <w:r>
+        <w:rPr>
+          <w:rFonts w:eastAsiaTheme="minorEastAsia"/>
+          <w:lang w:val="pl-PL"/>
+        </w:rPr>
+        <w:t xml:space="preserve"> to:</w:t>
+      </w:r>
+    </w:p>
+    <w:p>
+      <w:pPr>
+        <w:pStyle w:val="ListParagraph"/>
+        <w:numPr>
+          <w:ilvl w:val="0"/>
+          <w:numId w:val="1"/>
+        </w:numPr>
+        <w:rPr>
+          <w:lang w:val="pl-PL"/>
+        </w:rPr>
+      </w:pPr>
+      <m:oMath>
+        <m:sSup>
+          <m:sSupPr>
+            <m:ctrlPr>
+              <w:rPr>
+                <w:rFonts w:ascii="Cambria Math" w:hAnsi="Cambria Math"/>
+                <w:i/>
+                <w:lang w:val="pl-PL"/>
+              </w:rPr>
+            </m:ctrlPr>
+          </m:sSupPr>
+          <m:e>
+            <m:r>
+              <w:rPr>
+                <w:rFonts w:ascii="Cambria Math" w:hAnsi="Cambria Math"/>
+                <w:lang w:val="pl-PL"/>
+              </w:rPr>
+              <m:t>h</m:t>
+            </m:r>
+          </m:e>
+          <m:sup>
+            <m:r>
+              <w:rPr>
+                <w:rFonts w:ascii="Cambria Math" w:hAnsi="Cambria Math"/>
+                <w:lang w:val="pl-PL"/>
+              </w:rPr>
+              <m:t>*</m:t>
+            </m:r>
+          </m:sup>
+        </m:sSup>
+        <m:r>
+          <w:rPr>
+            <w:rFonts w:ascii="Cambria Math" w:hAnsi="Cambria Math"/>
+            <w:lang w:val="pl-PL"/>
+          </w:rPr>
+          <m:t>=9.04⋅</m:t>
+        </m:r>
+        <m:sSup>
+          <m:sSupPr>
+            <m:ctrlPr>
+              <w:rPr>
+                <w:rFonts w:ascii="Cambria Math" w:hAnsi="Cambria Math"/>
+                <w:i/>
+                <w:lang w:val="pl-PL"/>
+              </w:rPr>
+            </m:ctrlPr>
+          </m:sSupPr>
+          <m:e>
+            <m:r>
+              <w:rPr>
+                <w:rFonts w:ascii="Cambria Math" w:hAnsi="Cambria Math"/>
+                <w:lang w:val="pl-PL"/>
+              </w:rPr>
+              <m:t>10</m:t>
+            </m:r>
+          </m:e>
+          <m:sup>
+            <m:r>
+              <w:rPr>
+                <w:rFonts w:ascii="Cambria Math" w:hAnsi="Cambria Math"/>
+                <w:lang w:val="pl-PL"/>
+              </w:rPr>
+              <m:t>-9</m:t>
+            </m:r>
+          </m:sup>
+        </m:sSup>
+      </m:oMath>
+      <w:r>
+        <w:rPr>
+          <w:rFonts w:eastAsiaTheme="minorEastAsia"/>
+          <w:lang w:val="pl-PL"/>
+        </w:rPr>
+        <w:t>,</w:t>
+      </w:r>
+      <w:r>
+        <w:rPr>
+          <w:rFonts w:eastAsiaTheme="minorEastAsia"/>
+          <w:lang w:val="pl-PL"/>
+        </w:rPr>
+        <w:tab/>
+      </w:r>
+      <m:oMath>
+        <m:r>
+          <w:rPr>
+            <w:rFonts w:ascii="Cambria Math" w:eastAsiaTheme="minorEastAsia" w:hAnsi="Cambria Math"/>
+            <w:lang w:val="pl-PL"/>
+          </w:rPr>
+          <m:t>ε</m:t>
+        </m:r>
+        <m:d>
+          <m:dPr>
+            <m:ctrlPr>
+              <w:rPr>
+                <w:rFonts w:ascii="Cambria Math" w:eastAsiaTheme="minorEastAsia" w:hAnsi="Cambria Math"/>
+                <w:i/>
+                <w:lang w:val="pl-PL"/>
+              </w:rPr>
+            </m:ctrlPr>
+          </m:dPr>
+          <m:e>
+            <m:sSup>
+              <m:sSupPr>
+                <m:ctrlPr>
+                  <w:rPr>
+                    <w:rFonts w:ascii="Cambria Math" w:eastAsiaTheme="minorEastAsia" w:hAnsi="Cambria Math"/>
+                    <w:i/>
+                    <w:lang w:val="pl-PL"/>
+                  </w:rPr>
+                </m:ctrlPr>
+              </m:sSupPr>
+              <m:e>
+                <m:r>
+                  <w:rPr>
+                    <w:rFonts w:ascii="Cambria Math" w:eastAsiaTheme="minorEastAsia" w:hAnsi="Cambria Math"/>
+                    <w:lang w:val="pl-PL"/>
+                  </w:rPr>
+                  <m:t>h</m:t>
+                </m:r>
+              </m:e>
+              <m:sup>
+                <m:r>
+                  <w:rPr>
+                    <w:rFonts w:ascii="Cambria Math" w:eastAsiaTheme="minorEastAsia" w:hAnsi="Cambria Math"/>
+                    <w:lang w:val="pl-PL"/>
+                  </w:rPr>
+                  <m:t>*</m:t>
+                </m:r>
+              </m:sup>
+            </m:sSup>
+          </m:e>
+        </m:d>
+        <m:r>
+          <w:rPr>
+            <w:rFonts w:ascii="Cambria Math" w:eastAsiaTheme="minorEastAsia" w:hAnsi="Cambria Math"/>
+            <w:lang w:val="pl-PL"/>
+          </w:rPr>
+          <m:t>=9.09⋅</m:t>
+        </m:r>
+        <m:sSup>
+          <m:sSupPr>
+            <m:ctrlPr>
+              <w:rPr>
+                <w:rFonts w:ascii="Cambria Math" w:eastAsiaTheme="minorEastAsia" w:hAnsi="Cambria Math"/>
+                <w:i/>
+                <w:lang w:val="pl-PL"/>
+              </w:rPr>
+            </m:ctrlPr>
+          </m:sSupPr>
+          <m:e>
+            <m:r>
+              <w:rPr>
+                <w:rFonts w:ascii="Cambria Math" w:eastAsiaTheme="minorEastAsia" w:hAnsi="Cambria Math"/>
+                <w:lang w:val="pl-PL"/>
+              </w:rPr>
+              <m:t>10</m:t>
+            </m:r>
+          </m:e>
+          <m:sup>
+            <m:r>
+              <w:rPr>
+                <w:rFonts w:ascii="Cambria Math" w:eastAsiaTheme="minorEastAsia" w:hAnsi="Cambria Math"/>
+                <w:lang w:val="pl-PL"/>
+              </w:rPr>
+              <m:t>-11</m:t>
+            </m:r>
+          </m:sup>
+        </m:sSup>
+      </m:oMath>
+    </w:p>
+    <w:p>
+      <w:pPr>
+        <w:pStyle w:val="ListParagraph"/>
+        <w:numPr>
+          <w:ilvl w:val="0"/>
+          <w:numId w:val="1"/>
+        </w:numPr>
+        <w:rPr>
+          <w:lang w:val="pl-PL"/>
+        </w:rPr>
+      </w:pPr>
+      <m:oMath>
+        <m:sSup>
+          <m:sSupPr>
+            <m:ctrlPr>
+              <w:rPr>
+                <w:rFonts w:ascii="Cambria Math" w:eastAsiaTheme="minorEastAsia" w:hAnsi="Cambria Math"/>
+                <w:i/>
+                <w:lang w:val="pl-PL"/>
+              </w:rPr>
+            </m:ctrlPr>
+          </m:sSupPr>
+          <m:e>
+            <m:r>
+              <w:rPr>
+                <w:rFonts w:ascii="Cambria Math" w:eastAsiaTheme="minorEastAsia" w:hAnsi="Cambria Math"/>
+                <w:lang w:val="pl-PL"/>
+              </w:rPr>
+              <m:t>h</m:t>
+            </m:r>
+          </m:e>
+          <m:sup>
+            <m:r>
+              <w:rPr>
+                <w:rFonts w:ascii="Cambria Math" w:eastAsiaTheme="minorEastAsia" w:hAnsi="Cambria Math"/>
+                <w:lang w:val="pl-PL"/>
+              </w:rPr>
+              <m:t>*</m:t>
+            </m:r>
+          </m:sup>
+        </m:sSup>
+        <m:r>
+          <w:rPr>
+            <w:rFonts w:ascii="Cambria Math" w:eastAsiaTheme="minorEastAsia" w:hAnsi="Cambria Math"/>
+            <w:lang w:val="pl-PL"/>
+          </w:rPr>
+          <m:t>=2.64⋅</m:t>
+        </m:r>
+        <m:sSup>
+          <m:sSupPr>
+            <m:ctrlPr>
+              <w:rPr>
+                <w:rFonts w:ascii="Cambria Math" w:eastAsiaTheme="minorEastAsia" w:hAnsi="Cambria Math"/>
+                <w:i/>
+                <w:lang w:val="pl-PL"/>
+              </w:rPr>
+            </m:ctrlPr>
+          </m:sSupPr>
+          <m:e>
+            <m:r>
+              <w:rPr>
+                <w:rFonts w:ascii="Cambria Math" w:eastAsiaTheme="minorEastAsia" w:hAnsi="Cambria Math"/>
+                <w:lang w:val="pl-PL"/>
+              </w:rPr>
+              <m:t>10</m:t>
+            </m:r>
+          </m:e>
+          <m:sup>
+            <m:r>
+              <w:rPr>
+                <w:rFonts w:ascii="Cambria Math" w:eastAsiaTheme="minorEastAsia" w:hAnsi="Cambria Math"/>
+                <w:lang w:val="pl-PL"/>
+              </w:rPr>
+              <m:t>-6</m:t>
+            </m:r>
+          </m:sup>
+        </m:sSup>
+      </m:oMath>
+      <w:r>
+        <w:rPr>
+          <w:rFonts w:eastAsiaTheme="minorEastAsia"/>
+          <w:lang w:val="pl-PL"/>
+        </w:rPr>
+        <w:tab/>
+      </w:r>
+      <m:oMath>
+        <m:r>
+          <w:rPr>
+            <w:rFonts w:ascii="Cambria Math" w:eastAsiaTheme="minorEastAsia" w:hAnsi="Cambria Math"/>
+            <w:lang w:val="pl-PL"/>
+          </w:rPr>
+          <m:t>ε</m:t>
+        </m:r>
+        <m:d>
+          <m:dPr>
+            <m:ctrlPr>
+              <w:rPr>
+                <w:rFonts w:ascii="Cambria Math" w:eastAsiaTheme="minorEastAsia" w:hAnsi="Cambria Math"/>
+                <w:i/>
+                <w:lang w:val="pl-PL"/>
+              </w:rPr>
+            </m:ctrlPr>
+          </m:dPr>
+          <m:e>
+            <m:sSup>
+              <m:sSupPr>
+                <m:ctrlPr>
+                  <w:rPr>
+                    <w:rFonts w:ascii="Cambria Math" w:eastAsiaTheme="minorEastAsia" w:hAnsi="Cambria Math"/>
+                    <w:i/>
+                    <w:lang w:val="pl-PL"/>
+                  </w:rPr>
+                </m:ctrlPr>
+              </m:sSupPr>
+              <m:e>
+                <m:r>
+                  <w:rPr>
+                    <w:rFonts w:ascii="Cambria Math" w:eastAsiaTheme="minorEastAsia" w:hAnsi="Cambria Math"/>
+                    <w:lang w:val="pl-PL"/>
+                  </w:rPr>
+                  <m:t>h</m:t>
+                </m:r>
+              </m:e>
+              <m:sup>
+                <m:r>
+                  <w:rPr>
+                    <w:rFonts w:ascii="Cambria Math" w:eastAsiaTheme="minorEastAsia" w:hAnsi="Cambria Math"/>
+                    <w:lang w:val="pl-PL"/>
+                  </w:rPr>
+                  <m:t>*</m:t>
+                </m:r>
+              </m:sup>
+            </m:sSup>
+          </m:e>
+        </m:d>
+        <m:r>
+          <w:rPr>
+            <w:rFonts w:ascii="Cambria Math" w:eastAsiaTheme="minorEastAsia" w:hAnsi="Cambria Math"/>
+            <w:lang w:val="pl-PL"/>
+          </w:rPr>
+          <m:t>=1.13⋅</m:t>
+        </m:r>
+        <m:sSup>
+          <m:sSupPr>
+            <m:ctrlPr>
+              <w:rPr>
+                <w:rFonts w:ascii="Cambria Math" w:eastAsiaTheme="minorEastAsia" w:hAnsi="Cambria Math"/>
+                <w:i/>
+                <w:lang w:val="pl-PL"/>
+              </w:rPr>
+            </m:ctrlPr>
+          </m:sSupPr>
+          <m:e>
+            <m:r>
+              <w:rPr>
+                <w:rFonts w:ascii="Cambria Math" w:eastAsiaTheme="minorEastAsia" w:hAnsi="Cambria Math"/>
+                <w:lang w:val="pl-PL"/>
+              </w:rPr>
+              <m:t>10</m:t>
+            </m:r>
+          </m:e>
+          <m:sup>
+            <m:r>
+              <w:rPr>
+                <w:rFonts w:ascii="Cambria Math" w:eastAsiaTheme="minorEastAsia" w:hAnsi="Cambria Math"/>
+                <w:lang w:val="pl-PL"/>
+              </w:rPr>
+              <m:t>-12</m:t>
+            </m:r>
+          </m:sup>
+        </m:sSup>
+      </m:oMath>
+    </w:p>
+    <w:p>
+      <w:pPr>
+        <w:rPr>
+          <w:lang w:val="pl-PL"/>
+        </w:rPr>
+      </w:pPr>
+      <w:r>
+        <w:rPr>
+          <w:lang w:val="pl-PL"/>
+        </w:rPr>
+        <w:t>A dla liczb 32 bitowych:</w:t>
+      </w:r>
+    </w:p>
+    <w:p>
+      <w:pPr>
+        <w:pStyle w:val="ListParagraph"/>
+        <w:numPr>
+          <w:ilvl w:val="0"/>
+          <w:numId w:val="3"/>
+        </w:numPr>
+        <w:rPr>
+          <w:lang w:val="pl-PL"/>
+        </w:rPr>
+      </w:pPr>
+      <m:oMath>
+        <m:sSup>
+          <m:sSupPr>
+            <m:ctrlPr>
+              <w:rPr>
+                <w:rFonts w:ascii="Cambria Math" w:hAnsi="Cambria Math"/>
+                <w:i/>
+                <w:lang w:val="pl-PL"/>
+              </w:rPr>
+            </m:ctrlPr>
+          </m:sSupPr>
+          <m:e>
+            <m:r>
+              <w:rPr>
+                <w:rFonts w:ascii="Cambria Math" w:hAnsi="Cambria Math"/>
+                <w:lang w:val="pl-PL"/>
+              </w:rPr>
+              <m:t>h</m:t>
+            </m:r>
+          </m:e>
+          <m:sup>
+            <m:r>
+              <w:rPr>
+                <w:rFonts w:ascii="Cambria Math" w:hAnsi="Cambria Math"/>
+                <w:lang w:val="pl-PL"/>
+              </w:rPr>
+              <m:t>*</m:t>
+            </m:r>
+          </m:sup>
+        </m:sSup>
+        <m:r>
+          <w:rPr>
+            <w:rFonts w:ascii="Cambria Math" w:hAnsi="Cambria Math"/>
+            <w:lang w:val="pl-PL"/>
+          </w:rPr>
+          <m:t>=</m:t>
+        </m:r>
+        <m:r>
+          <w:rPr>
+            <w:rFonts w:ascii="Cambria Math" w:hAnsi="Cambria Math"/>
+            <w:lang w:val="pl-PL"/>
+          </w:rPr>
+          <m:t>1.52</m:t>
+        </m:r>
+        <m:r>
+          <w:rPr>
+            <w:rFonts w:ascii="Cambria Math" w:hAnsi="Cambria Math"/>
+            <w:lang w:val="pl-PL"/>
+          </w:rPr>
+          <m:t>⋅</m:t>
+        </m:r>
+        <m:sSup>
+          <m:sSupPr>
+            <m:ctrlPr>
+              <w:rPr>
+                <w:rFonts w:ascii="Cambria Math" w:hAnsi="Cambria Math"/>
+                <w:i/>
+                <w:lang w:val="pl-PL"/>
+              </w:rPr>
+            </m:ctrlPr>
+          </m:sSupPr>
+          <m:e>
+            <m:r>
+              <w:rPr>
+                <w:rFonts w:ascii="Cambria Math" w:hAnsi="Cambria Math"/>
+                <w:lang w:val="pl-PL"/>
+              </w:rPr>
+              <m:t>10</m:t>
+            </m:r>
+          </m:e>
+          <m:sup>
+            <m:r>
+              <w:rPr>
+                <w:rFonts w:ascii="Cambria Math" w:hAnsi="Cambria Math"/>
+                <w:lang w:val="pl-PL"/>
+              </w:rPr>
+              <m:t>-</m:t>
+            </m:r>
+            <m:r>
+              <w:rPr>
+                <w:rFonts w:ascii="Cambria Math" w:hAnsi="Cambria Math"/>
+                <w:lang w:val="pl-PL"/>
+              </w:rPr>
+              <m:t>4</m:t>
+            </m:r>
+          </m:sup>
+        </m:sSup>
+      </m:oMath>
+      <w:r>
+        <w:rPr>
+          <w:rFonts w:eastAsiaTheme="minorEastAsia"/>
+          <w:lang w:val="pl-PL"/>
+        </w:rPr>
+        <w:t>,</w:t>
+      </w:r>
+      <w:r>
+        <w:rPr>
+          <w:rFonts w:eastAsiaTheme="minorEastAsia"/>
+          <w:lang w:val="pl-PL"/>
+        </w:rPr>
+        <w:tab/>
+      </w:r>
+      <m:oMath>
+        <m:r>
+          <w:rPr>
+            <w:rFonts w:ascii="Cambria Math" w:eastAsiaTheme="minorEastAsia" w:hAnsi="Cambria Math"/>
+            <w:lang w:val="pl-PL"/>
+          </w:rPr>
+          <m:t>ε</m:t>
+        </m:r>
+        <m:d>
+          <m:dPr>
+            <m:ctrlPr>
+              <w:rPr>
+                <w:rFonts w:ascii="Cambria Math" w:eastAsiaTheme="minorEastAsia" w:hAnsi="Cambria Math"/>
+                <w:i/>
+                <w:lang w:val="pl-PL"/>
+              </w:rPr>
+            </m:ctrlPr>
+          </m:dPr>
+          <m:e>
+            <m:sSup>
+              <m:sSupPr>
+                <m:ctrlPr>
+                  <w:rPr>
+                    <w:rFonts w:ascii="Cambria Math" w:eastAsiaTheme="minorEastAsia" w:hAnsi="Cambria Math"/>
+                    <w:i/>
+                    <w:lang w:val="pl-PL"/>
+                  </w:rPr>
+                </m:ctrlPr>
+              </m:sSupPr>
+              <m:e>
+                <m:r>
+                  <w:rPr>
+                    <w:rFonts w:ascii="Cambria Math" w:eastAsiaTheme="minorEastAsia" w:hAnsi="Cambria Math"/>
+                    <w:lang w:val="pl-PL"/>
+                  </w:rPr>
+                  <m:t>h</m:t>
+                </m:r>
+              </m:e>
+              <m:sup>
+                <m:r>
+                  <w:rPr>
+                    <w:rFonts w:ascii="Cambria Math" w:eastAsiaTheme="minorEastAsia" w:hAnsi="Cambria Math"/>
+                    <w:lang w:val="pl-PL"/>
+                  </w:rPr>
+                  <m:t>*</m:t>
+                </m:r>
+              </m:sup>
+            </m:sSup>
+          </m:e>
+        </m:d>
+        <m:r>
+          <w:rPr>
+            <w:rFonts w:ascii="Cambria Math" w:eastAsiaTheme="minorEastAsia" w:hAnsi="Cambria Math"/>
+            <w:lang w:val="pl-PL"/>
+          </w:rPr>
+          <m:t>=</m:t>
+        </m:r>
+        <m:r>
+          <w:rPr>
+            <w:rFonts w:ascii="Cambria Math" w:eastAsiaTheme="minorEastAsia" w:hAnsi="Cambria Math"/>
+            <w:lang w:val="pl-PL"/>
+          </w:rPr>
+          <m:t>6.80</m:t>
+        </m:r>
+        <m:r>
+          <w:rPr>
+            <w:rFonts w:ascii="Cambria Math" w:eastAsiaTheme="minorEastAsia" w:hAnsi="Cambria Math"/>
+            <w:lang w:val="pl-PL"/>
+          </w:rPr>
+          <m:t>⋅</m:t>
+        </m:r>
+        <m:sSup>
+          <m:sSupPr>
+            <m:ctrlPr>
+              <w:rPr>
+                <w:rFonts w:ascii="Cambria Math" w:eastAsiaTheme="minorEastAsia" w:hAnsi="Cambria Math"/>
+                <w:i/>
+                <w:lang w:val="pl-PL"/>
+              </w:rPr>
+            </m:ctrlPr>
+          </m:sSupPr>
+          <m:e>
+            <m:r>
+              <w:rPr>
+                <w:rFonts w:ascii="Cambria Math" w:eastAsiaTheme="minorEastAsia" w:hAnsi="Cambria Math"/>
+                <w:lang w:val="pl-PL"/>
+              </w:rPr>
+              <m:t>10</m:t>
+            </m:r>
+          </m:e>
+          <m:sup>
+            <m:r>
+              <w:rPr>
+                <w:rFonts w:ascii="Cambria Math" w:eastAsiaTheme="minorEastAsia" w:hAnsi="Cambria Math"/>
+                <w:lang w:val="pl-PL"/>
+              </w:rPr>
+              <m:t>-</m:t>
+            </m:r>
+            <m:r>
+              <w:rPr>
+                <w:rFonts w:ascii="Cambria Math" w:eastAsiaTheme="minorEastAsia" w:hAnsi="Cambria Math"/>
+                <w:lang w:val="pl-PL"/>
+              </w:rPr>
+              <m:t>5</m:t>
+            </m:r>
+          </m:sup>
+        </m:sSup>
+      </m:oMath>
+    </w:p>
+    <w:p>
+      <w:pPr>
+        <w:pStyle w:val="ListParagraph"/>
+        <w:numPr>
+          <w:ilvl w:val="0"/>
+          <w:numId w:val="3"/>
+        </w:numPr>
+        <w:rPr>
+          <w:lang w:val="pl-PL"/>
+        </w:rPr>
+      </w:pPr>
+      <m:oMath>
+        <m:sSup>
+          <m:sSupPr>
+            <m:ctrlPr>
+              <w:rPr>
+                <w:rFonts w:ascii="Cambria Math" w:eastAsiaTheme="minorEastAsia" w:hAnsi="Cambria Math"/>
+                <w:i/>
+                <w:lang w:val="pl-PL"/>
+              </w:rPr>
+            </m:ctrlPr>
+          </m:sSupPr>
+          <m:e>
+            <m:r>
+              <w:rPr>
+                <w:rFonts w:ascii="Cambria Math" w:eastAsiaTheme="minorEastAsia" w:hAnsi="Cambria Math"/>
+                <w:lang w:val="pl-PL"/>
+              </w:rPr>
+              <m:t>h</m:t>
+            </m:r>
+          </m:e>
+          <m:sup>
+            <m:r>
+              <w:rPr>
+                <w:rFonts w:ascii="Cambria Math" w:eastAsiaTheme="minorEastAsia" w:hAnsi="Cambria Math"/>
+                <w:lang w:val="pl-PL"/>
+              </w:rPr>
+              <m:t>*</m:t>
+            </m:r>
+          </m:sup>
+        </m:sSup>
+        <m:r>
+          <w:rPr>
+            <w:rFonts w:ascii="Cambria Math" w:eastAsiaTheme="minorEastAsia" w:hAnsi="Cambria Math"/>
+            <w:lang w:val="pl-PL"/>
+          </w:rPr>
+          <m:t>=</m:t>
+        </m:r>
+        <m:r>
+          <w:rPr>
+            <w:rFonts w:ascii="Cambria Math" w:eastAsiaTheme="minorEastAsia" w:hAnsi="Cambria Math"/>
+            <w:lang w:val="pl-PL"/>
+          </w:rPr>
+          <m:t>5.85</m:t>
+        </m:r>
+        <m:r>
+          <w:rPr>
+            <w:rFonts w:ascii="Cambria Math" w:eastAsiaTheme="minorEastAsia" w:hAnsi="Cambria Math"/>
+            <w:lang w:val="pl-PL"/>
+          </w:rPr>
+          <m:t>⋅</m:t>
+        </m:r>
+        <m:sSup>
+          <m:sSupPr>
+            <m:ctrlPr>
+              <w:rPr>
+                <w:rFonts w:ascii="Cambria Math" w:eastAsiaTheme="minorEastAsia" w:hAnsi="Cambria Math"/>
+                <w:i/>
+                <w:lang w:val="pl-PL"/>
+              </w:rPr>
+            </m:ctrlPr>
+          </m:sSupPr>
+          <m:e>
+            <m:r>
+              <w:rPr>
+                <w:rFonts w:ascii="Cambria Math" w:eastAsiaTheme="minorEastAsia" w:hAnsi="Cambria Math"/>
+                <w:lang w:val="pl-PL"/>
+              </w:rPr>
+              <m:t>10</m:t>
+            </m:r>
+          </m:e>
+          <m:sup>
+            <m:r>
+              <w:rPr>
+                <w:rFonts w:ascii="Cambria Math" w:eastAsiaTheme="minorEastAsia" w:hAnsi="Cambria Math"/>
+                <w:lang w:val="pl-PL"/>
+              </w:rPr>
+              <m:t>-</m:t>
+            </m:r>
+            <m:r>
+              <w:rPr>
+                <w:rFonts w:ascii="Cambria Math" w:eastAsiaTheme="minorEastAsia" w:hAnsi="Cambria Math"/>
+                <w:lang w:val="pl-PL"/>
+              </w:rPr>
+              <m:t>3</m:t>
+            </m:r>
+          </m:sup>
+        </m:sSup>
+      </m:oMath>
+      <w:r>
+        <w:rPr>
+          <w:rFonts w:eastAsiaTheme="minorEastAsia"/>
+          <w:lang w:val="pl-PL"/>
+        </w:rPr>
+        <w:tab/>
+      </w:r>
+      <m:oMath>
+        <m:r>
+          <w:rPr>
+            <w:rFonts w:ascii="Cambria Math" w:eastAsiaTheme="minorEastAsia" w:hAnsi="Cambria Math"/>
+            <w:lang w:val="pl-PL"/>
+          </w:rPr>
+          <m:t>ε</m:t>
+        </m:r>
+        <m:d>
+          <m:dPr>
+            <m:ctrlPr>
+              <w:rPr>
+                <w:rFonts w:ascii="Cambria Math" w:eastAsiaTheme="minorEastAsia" w:hAnsi="Cambria Math"/>
+                <w:i/>
+                <w:lang w:val="pl-PL"/>
+              </w:rPr>
+            </m:ctrlPr>
+          </m:dPr>
+          <m:e>
+            <m:sSup>
+              <m:sSupPr>
+                <m:ctrlPr>
+                  <w:rPr>
+                    <w:rFonts w:ascii="Cambria Math" w:eastAsiaTheme="minorEastAsia" w:hAnsi="Cambria Math"/>
+                    <w:i/>
+                    <w:lang w:val="pl-PL"/>
+                  </w:rPr>
+                </m:ctrlPr>
+              </m:sSupPr>
+              <m:e>
+                <m:r>
+                  <w:rPr>
+                    <w:rFonts w:ascii="Cambria Math" w:eastAsiaTheme="minorEastAsia" w:hAnsi="Cambria Math"/>
+                    <w:lang w:val="pl-PL"/>
+                  </w:rPr>
+                  <m:t>h</m:t>
+                </m:r>
+              </m:e>
+              <m:sup>
+                <m:r>
+                  <w:rPr>
+                    <w:rFonts w:ascii="Cambria Math" w:eastAsiaTheme="minorEastAsia" w:hAnsi="Cambria Math"/>
+                    <w:lang w:val="pl-PL"/>
+                  </w:rPr>
+                  <m:t>*</m:t>
+                </m:r>
+              </m:sup>
+            </m:sSup>
+          </m:e>
+        </m:d>
+        <m:r>
+          <w:rPr>
+            <w:rFonts w:ascii="Cambria Math" w:eastAsiaTheme="minorEastAsia" w:hAnsi="Cambria Math"/>
+            <w:lang w:val="pl-PL"/>
+          </w:rPr>
+          <m:t>=</m:t>
+        </m:r>
+        <m:r>
+          <w:rPr>
+            <w:rFonts w:ascii="Cambria Math" w:eastAsiaTheme="minorEastAsia" w:hAnsi="Cambria Math"/>
+            <w:lang w:val="pl-PL"/>
+          </w:rPr>
+          <m:t>5.66</m:t>
+        </m:r>
+        <m:r>
+          <w:rPr>
+            <w:rFonts w:ascii="Cambria Math" w:eastAsiaTheme="minorEastAsia" w:hAnsi="Cambria Math"/>
+            <w:lang w:val="pl-PL"/>
+          </w:rPr>
+          <m:t>⋅</m:t>
+        </m:r>
+        <m:sSup>
+          <m:sSupPr>
+            <m:ctrlPr>
+              <w:rPr>
+                <w:rFonts w:ascii="Cambria Math" w:eastAsiaTheme="minorEastAsia" w:hAnsi="Cambria Math"/>
+                <w:i/>
+                <w:lang w:val="pl-PL"/>
+              </w:rPr>
+            </m:ctrlPr>
+          </m:sSupPr>
+          <m:e>
+            <m:r>
+              <w:rPr>
+                <w:rFonts w:ascii="Cambria Math" w:eastAsiaTheme="minorEastAsia" w:hAnsi="Cambria Math"/>
+                <w:lang w:val="pl-PL"/>
+              </w:rPr>
+              <m:t>10</m:t>
+            </m:r>
+          </m:e>
+          <m:sup>
+            <m:r>
+              <w:rPr>
+                <w:rFonts w:ascii="Cambria Math" w:eastAsiaTheme="minorEastAsia" w:hAnsi="Cambria Math"/>
+                <w:lang w:val="pl-PL"/>
+              </w:rPr>
+              <m:t>-</m:t>
+            </m:r>
+            <m:r>
+              <w:rPr>
+                <w:rFonts w:ascii="Cambria Math" w:eastAsiaTheme="minorEastAsia" w:hAnsi="Cambria Math"/>
+                <w:lang w:val="pl-PL"/>
+              </w:rPr>
+              <m:t>7</m:t>
+            </m:r>
+          </m:sup>
+        </m:sSup>
+      </m:oMath>
+    </w:p>
+    <w:p>
+      <w:pPr>
+        <w:pStyle w:val="ListParagraph"/>
+        <w:rPr>
+          <w:lang w:val="pl-PL"/>
+        </w:rPr>
+      </w:pPr>
     </w:p>
     <w:sectPr>
-      <w:headerReference w:type="default" r:id="rId7"/>
+      <w:headerReference w:type="default" r:id="rId10"/>
       <w:pgSz w:w="11906" w:h="16838"/>
       <w:pgMar w:top="1440" w:right="1440" w:bottom="1440" w:left="1440" w:header="708" w:footer="708" w:gutter="0"/>
       <w:cols w:space="708"/>
@@ -470,6 +1890,287 @@
     </w:r>
   </w:p>
 </w:hdr>
+</file>
+
+<file path=word/numbering.xml><?xml version="1.0" encoding="utf-8"?>
+<w:numbering xmlns:wpc="http://schemas.microsoft.com/office/word/2010/wordprocessingCanvas" xmlns:cx="http://schemas.microsoft.com/office/drawing/2014/chartex" xmlns:cx1="http://schemas.microsoft.com/office/drawing/2015/9/8/chartex" xmlns:cx2="http://schemas.microsoft.com/office/drawing/2015/10/21/chartex" xmlns:cx3="http://schemas.microsoft.com/office/drawing/2016/5/9/chartex" xmlns:cx4="http://schemas.microsoft.com/office/drawing/2016/5/10/chartex" xmlns:cx5="http://schemas.microsoft.com/office/drawing/2016/5/11/chartex" xmlns:cx6="http://schemas.microsoft.com/office/drawing/2016/5/12/chartex" xmlns:cx7="http://schemas.microsoft.com/office/drawing/2016/5/13/chartex" xmlns:cx8="http://schemas.microsoft.com/office/drawing/2016/5/14/chartex" xmlns:mc="http://schemas.openxmlformats.org/markup-compatibility/2006" xmlns:aink="http://schemas.microsoft.com/office/drawing/2016/ink" xmlns:am3d="http://schemas.microsoft.com/office/drawing/2017/model3d" xmlns:o="urn:schemas-microsoft-com:office:office" xmlns:r="http://schemas.openxmlformats.org/officeDocument/2006/relationships" xmlns:m="http://schemas.openxmlformats.org/officeDocument/2006/math" xmlns:v="urn:schemas-microsoft-com:vml" xmlns:wp14="http://schemas.microsoft.com/office/word/2010/wordprocessingDrawing" xmlns:wp="http://schemas.openxmlformats.org/drawingml/2006/wordprocessingDrawing" xmlns:w10="urn:schemas-microsoft-com:office:word" xmlns:w="http://schemas.openxmlformats.org/wordprocessingml/2006/main" xmlns:w14="http://schemas.microsoft.com/office/word/2010/wordml" xmlns:w15="http://schemas.microsoft.com/office/word/2012/wordml" xmlns:w16cex="http://schemas.microsoft.com/office/word/2018/wordml/cex" xmlns:w16cid="http://schemas.microsoft.com/office/word/2016/wordml/cid" xmlns:w16="http://schemas.microsoft.com/office/word/2018/wordml" xmlns:w16sdtdh="http://schemas.microsoft.com/office/word/2020/wordml/sdtdatahash" xmlns:w16se="http://schemas.microsoft.com/office/word/2015/wordml/symex" xmlns:wpg="http://schemas.microsoft.com/office/word/2010/wordprocessingGroup" xmlns:wpi="http://schemas.microsoft.com/office/word/2010/wordprocessingInk" xmlns:wne="http://schemas.microsoft.com/office/word/2006/wordml" xmlns:wps="http://schemas.microsoft.com/office/word/2010/wordprocessingShape" mc:Ignorable="w14 w15 w16se w16cid w16 w16cex w16sdtdh wp14">
+  <w:abstractNum w:abstractNumId="0" w15:restartNumberingAfterBreak="0">
+    <w:nsid w:val="207B3433"/>
+    <w:multiLevelType w:val="hybridMultilevel"/>
+    <w:tmpl w:val="34DE77F4"/>
+    <w:lvl w:ilvl="0" w:tplc="BE5AF23A">
+      <w:start w:val="1"/>
+      <w:numFmt w:val="lowerLetter"/>
+      <w:lvlText w:val="%1)"/>
+      <w:lvlJc w:val="left"/>
+      <w:pPr>
+        <w:ind w:left="720" w:hanging="360"/>
+      </w:pPr>
+      <w:rPr>
+        <w:rFonts w:eastAsiaTheme="minorEastAsia" w:hint="default"/>
+      </w:rPr>
+    </w:lvl>
+    <w:lvl w:ilvl="1" w:tplc="08090019" w:tentative="1">
+      <w:start w:val="1"/>
+      <w:numFmt w:val="lowerLetter"/>
+      <w:lvlText w:val="%2."/>
+      <w:lvlJc w:val="left"/>
+      <w:pPr>
+        <w:ind w:left="1440" w:hanging="360"/>
+      </w:pPr>
+    </w:lvl>
+    <w:lvl w:ilvl="2" w:tplc="0809001B" w:tentative="1">
+      <w:start w:val="1"/>
+      <w:numFmt w:val="lowerRoman"/>
+      <w:lvlText w:val="%3."/>
+      <w:lvlJc w:val="right"/>
+      <w:pPr>
+        <w:ind w:left="2160" w:hanging="180"/>
+      </w:pPr>
+    </w:lvl>
+    <w:lvl w:ilvl="3" w:tplc="0809000F" w:tentative="1">
+      <w:start w:val="1"/>
+      <w:numFmt w:val="decimal"/>
+      <w:lvlText w:val="%4."/>
+      <w:lvlJc w:val="left"/>
+      <w:pPr>
+        <w:ind w:left="2880" w:hanging="360"/>
+      </w:pPr>
+    </w:lvl>
+    <w:lvl w:ilvl="4" w:tplc="08090019" w:tentative="1">
+      <w:start w:val="1"/>
+      <w:numFmt w:val="lowerLetter"/>
+      <w:lvlText w:val="%5."/>
+      <w:lvlJc w:val="left"/>
+      <w:pPr>
+        <w:ind w:left="3600" w:hanging="360"/>
+      </w:pPr>
+    </w:lvl>
+    <w:lvl w:ilvl="5" w:tplc="0809001B" w:tentative="1">
+      <w:start w:val="1"/>
+      <w:numFmt w:val="lowerRoman"/>
+      <w:lvlText w:val="%6."/>
+      <w:lvlJc w:val="right"/>
+      <w:pPr>
+        <w:ind w:left="4320" w:hanging="180"/>
+      </w:pPr>
+    </w:lvl>
+    <w:lvl w:ilvl="6" w:tplc="0809000F" w:tentative="1">
+      <w:start w:val="1"/>
+      <w:numFmt w:val="decimal"/>
+      <w:lvlText w:val="%7."/>
+      <w:lvlJc w:val="left"/>
+      <w:pPr>
+        <w:ind w:left="5040" w:hanging="360"/>
+      </w:pPr>
+    </w:lvl>
+    <w:lvl w:ilvl="7" w:tplc="08090019" w:tentative="1">
+      <w:start w:val="1"/>
+      <w:numFmt w:val="lowerLetter"/>
+      <w:lvlText w:val="%8."/>
+      <w:lvlJc w:val="left"/>
+      <w:pPr>
+        <w:ind w:left="5760" w:hanging="360"/>
+      </w:pPr>
+    </w:lvl>
+    <w:lvl w:ilvl="8" w:tplc="0809001B" w:tentative="1">
+      <w:start w:val="1"/>
+      <w:numFmt w:val="lowerRoman"/>
+      <w:lvlText w:val="%9."/>
+      <w:lvlJc w:val="right"/>
+      <w:pPr>
+        <w:ind w:left="6480" w:hanging="180"/>
+      </w:pPr>
+    </w:lvl>
+  </w:abstractNum>
+  <w:abstractNum w:abstractNumId="1" w15:restartNumberingAfterBreak="0">
+    <w:nsid w:val="39524C2B"/>
+    <w:multiLevelType w:val="hybridMultilevel"/>
+    <w:tmpl w:val="34DE77F4"/>
+    <w:lvl w:ilvl="0" w:tplc="BE5AF23A">
+      <w:start w:val="1"/>
+      <w:numFmt w:val="lowerLetter"/>
+      <w:lvlText w:val="%1)"/>
+      <w:lvlJc w:val="left"/>
+      <w:pPr>
+        <w:ind w:left="720" w:hanging="360"/>
+      </w:pPr>
+      <w:rPr>
+        <w:rFonts w:eastAsiaTheme="minorEastAsia" w:hint="default"/>
+      </w:rPr>
+    </w:lvl>
+    <w:lvl w:ilvl="1" w:tplc="08090019" w:tentative="1">
+      <w:start w:val="1"/>
+      <w:numFmt w:val="lowerLetter"/>
+      <w:lvlText w:val="%2."/>
+      <w:lvlJc w:val="left"/>
+      <w:pPr>
+        <w:ind w:left="1440" w:hanging="360"/>
+      </w:pPr>
+    </w:lvl>
+    <w:lvl w:ilvl="2" w:tplc="0809001B" w:tentative="1">
+      <w:start w:val="1"/>
+      <w:numFmt w:val="lowerRoman"/>
+      <w:lvlText w:val="%3."/>
+      <w:lvlJc w:val="right"/>
+      <w:pPr>
+        <w:ind w:left="2160" w:hanging="180"/>
+      </w:pPr>
+    </w:lvl>
+    <w:lvl w:ilvl="3" w:tplc="0809000F" w:tentative="1">
+      <w:start w:val="1"/>
+      <w:numFmt w:val="decimal"/>
+      <w:lvlText w:val="%4."/>
+      <w:lvlJc w:val="left"/>
+      <w:pPr>
+        <w:ind w:left="2880" w:hanging="360"/>
+      </w:pPr>
+    </w:lvl>
+    <w:lvl w:ilvl="4" w:tplc="08090019" w:tentative="1">
+      <w:start w:val="1"/>
+      <w:numFmt w:val="lowerLetter"/>
+      <w:lvlText w:val="%5."/>
+      <w:lvlJc w:val="left"/>
+      <w:pPr>
+        <w:ind w:left="3600" w:hanging="360"/>
+      </w:pPr>
+    </w:lvl>
+    <w:lvl w:ilvl="5" w:tplc="0809001B" w:tentative="1">
+      <w:start w:val="1"/>
+      <w:numFmt w:val="lowerRoman"/>
+      <w:lvlText w:val="%6."/>
+      <w:lvlJc w:val="right"/>
+      <w:pPr>
+        <w:ind w:left="4320" w:hanging="180"/>
+      </w:pPr>
+    </w:lvl>
+    <w:lvl w:ilvl="6" w:tplc="0809000F" w:tentative="1">
+      <w:start w:val="1"/>
+      <w:numFmt w:val="decimal"/>
+      <w:lvlText w:val="%7."/>
+      <w:lvlJc w:val="left"/>
+      <w:pPr>
+        <w:ind w:left="5040" w:hanging="360"/>
+      </w:pPr>
+    </w:lvl>
+    <w:lvl w:ilvl="7" w:tplc="08090019" w:tentative="1">
+      <w:start w:val="1"/>
+      <w:numFmt w:val="lowerLetter"/>
+      <w:lvlText w:val="%8."/>
+      <w:lvlJc w:val="left"/>
+      <w:pPr>
+        <w:ind w:left="5760" w:hanging="360"/>
+      </w:pPr>
+    </w:lvl>
+    <w:lvl w:ilvl="8" w:tplc="0809001B" w:tentative="1">
+      <w:start w:val="1"/>
+      <w:numFmt w:val="lowerRoman"/>
+      <w:lvlText w:val="%9."/>
+      <w:lvlJc w:val="right"/>
+      <w:pPr>
+        <w:ind w:left="6480" w:hanging="180"/>
+      </w:pPr>
+    </w:lvl>
+  </w:abstractNum>
+  <w:abstractNum w:abstractNumId="2" w15:restartNumberingAfterBreak="0">
+    <w:nsid w:val="581C5FB1"/>
+    <w:multiLevelType w:val="hybridMultilevel"/>
+    <w:tmpl w:val="1378239C"/>
+    <w:lvl w:ilvl="0" w:tplc="08090017">
+      <w:start w:val="1"/>
+      <w:numFmt w:val="lowerLetter"/>
+      <w:lvlText w:val="%1)"/>
+      <w:lvlJc w:val="left"/>
+      <w:pPr>
+        <w:ind w:left="927" w:hanging="360"/>
+      </w:pPr>
+      <w:rPr>
+        <w:rFonts w:hint="default"/>
+      </w:rPr>
+    </w:lvl>
+    <w:lvl w:ilvl="1" w:tplc="08090019" w:tentative="1">
+      <w:start w:val="1"/>
+      <w:numFmt w:val="lowerLetter"/>
+      <w:lvlText w:val="%2."/>
+      <w:lvlJc w:val="left"/>
+      <w:pPr>
+        <w:ind w:left="1647" w:hanging="360"/>
+      </w:pPr>
+    </w:lvl>
+    <w:lvl w:ilvl="2" w:tplc="0809001B" w:tentative="1">
+      <w:start w:val="1"/>
+      <w:numFmt w:val="lowerRoman"/>
+      <w:lvlText w:val="%3."/>
+      <w:lvlJc w:val="right"/>
+      <w:pPr>
+        <w:ind w:left="2367" w:hanging="180"/>
+      </w:pPr>
+    </w:lvl>
+    <w:lvl w:ilvl="3" w:tplc="0809000F" w:tentative="1">
+      <w:start w:val="1"/>
+      <w:numFmt w:val="decimal"/>
+      <w:lvlText w:val="%4."/>
+      <w:lvlJc w:val="left"/>
+      <w:pPr>
+        <w:ind w:left="3087" w:hanging="360"/>
+      </w:pPr>
+    </w:lvl>
+    <w:lvl w:ilvl="4" w:tplc="08090019" w:tentative="1">
+      <w:start w:val="1"/>
+      <w:numFmt w:val="lowerLetter"/>
+      <w:lvlText w:val="%5."/>
+      <w:lvlJc w:val="left"/>
+      <w:pPr>
+        <w:ind w:left="3807" w:hanging="360"/>
+      </w:pPr>
+    </w:lvl>
+    <w:lvl w:ilvl="5" w:tplc="0809001B" w:tentative="1">
+      <w:start w:val="1"/>
+      <w:numFmt w:val="lowerRoman"/>
+      <w:lvlText w:val="%6."/>
+      <w:lvlJc w:val="right"/>
+      <w:pPr>
+        <w:ind w:left="4527" w:hanging="180"/>
+      </w:pPr>
+    </w:lvl>
+    <w:lvl w:ilvl="6" w:tplc="0809000F" w:tentative="1">
+      <w:start w:val="1"/>
+      <w:numFmt w:val="decimal"/>
+      <w:lvlText w:val="%7."/>
+      <w:lvlJc w:val="left"/>
+      <w:pPr>
+        <w:ind w:left="5247" w:hanging="360"/>
+      </w:pPr>
+    </w:lvl>
+    <w:lvl w:ilvl="7" w:tplc="08090019" w:tentative="1">
+      <w:start w:val="1"/>
+      <w:numFmt w:val="lowerLetter"/>
+      <w:lvlText w:val="%8."/>
+      <w:lvlJc w:val="left"/>
+      <w:pPr>
+        <w:ind w:left="5967" w:hanging="360"/>
+      </w:pPr>
+    </w:lvl>
+    <w:lvl w:ilvl="8" w:tplc="0809001B" w:tentative="1">
+      <w:start w:val="1"/>
+      <w:numFmt w:val="lowerRoman"/>
+      <w:lvlText w:val="%9."/>
+      <w:lvlJc w:val="right"/>
+      <w:pPr>
+        <w:ind w:left="6687" w:hanging="180"/>
+      </w:pPr>
+    </w:lvl>
+  </w:abstractNum>
+  <w:num w:numId="1">
+    <w:abstractNumId w:val="1"/>
+  </w:num>
+  <w:num w:numId="2">
+    <w:abstractNumId w:val="2"/>
+  </w:num>
+  <w:num w:numId="3">
+    <w:abstractNumId w:val="0"/>
+  </w:num>
+</w:numbering>
 </file>
 
 <file path=word/styles.xml><?xml version="1.0" encoding="utf-8"?>
@@ -895,7 +2596,6 @@
   <w:style w:type="character" w:default="1" w:styleId="DefaultParagraphFont">
     <w:name w:val="Default Paragraph Font"/>
     <w:uiPriority w:val="1"/>
-    <w:semiHidden/>
     <w:unhideWhenUsed/>
   </w:style>
   <w:style w:type="table" w:default="1" w:styleId="TableNormal">
@@ -987,6 +2687,59 @@
     <w:link w:val="Footer"/>
     <w:uiPriority w:val="99"/>
     <w:rsid w:val="00E25989"/>
+  </w:style>
+  <w:style w:type="paragraph" w:styleId="Subtitle">
+    <w:name w:val="Subtitle"/>
+    <w:basedOn w:val="Normal"/>
+    <w:next w:val="Normal"/>
+    <w:link w:val="SubtitleChar"/>
+    <w:uiPriority w:val="11"/>
+    <w:qFormat/>
+    <w:rsid w:val="000A3113"/>
+    <w:pPr>
+      <w:numPr>
+        <w:ilvl w:val="1"/>
+      </w:numPr>
+    </w:pPr>
+    <w:rPr>
+      <w:rFonts w:eastAsiaTheme="minorEastAsia"/>
+      <w:color w:val="5A5A5A" w:themeColor="text1" w:themeTint="A5"/>
+      <w:spacing w:val="15"/>
+    </w:rPr>
+  </w:style>
+  <w:style w:type="character" w:customStyle="1" w:styleId="SubtitleChar">
+    <w:name w:val="Subtitle Char"/>
+    <w:basedOn w:val="DefaultParagraphFont"/>
+    <w:link w:val="Subtitle"/>
+    <w:uiPriority w:val="11"/>
+    <w:rsid w:val="000A3113"/>
+    <w:rPr>
+      <w:rFonts w:eastAsiaTheme="minorEastAsia"/>
+      <w:color w:val="5A5A5A" w:themeColor="text1" w:themeTint="A5"/>
+      <w:spacing w:val="15"/>
+    </w:rPr>
+  </w:style>
+  <w:style w:type="character" w:styleId="Strong">
+    <w:name w:val="Strong"/>
+    <w:basedOn w:val="DefaultParagraphFont"/>
+    <w:uiPriority w:val="22"/>
+    <w:qFormat/>
+    <w:rsid w:val="000A3113"/>
+    <w:rPr>
+      <w:b/>
+      <w:bCs/>
+    </w:rPr>
+  </w:style>
+  <w:style w:type="paragraph" w:styleId="ListParagraph">
+    <w:name w:val="List Paragraph"/>
+    <w:basedOn w:val="Normal"/>
+    <w:uiPriority w:val="34"/>
+    <w:qFormat/>
+    <w:rsid w:val="003A3E7F"/>
+    <w:pPr>
+      <w:ind w:left="720"/>
+      <w:contextualSpacing/>
+    </w:pPr>
   </w:style>
 </w:styles>
 </file>

</xml_diff>

<commit_message>
feat: even more precision
</commit_message>
<xml_diff>
--- a/zad1/Zad1.docx
+++ b/zad1/Zad1.docx
@@ -629,10 +629,10 @@
           <w:lang w:val="pl-PL"/>
         </w:rPr>
         <w:drawing>
-          <wp:inline distT="0" distB="0" distL="0" distR="0" wp14:anchorId="78BF9FB4" wp14:editId="352C9E22">
-            <wp:extent cx="4600575" cy="3452344"/>
-            <wp:effectExtent l="0" t="0" r="0" b="0"/>
-            <wp:docPr id="2" name="Picture 2"/>
+          <wp:inline distT="0" distB="0" distL="0" distR="0" wp14:anchorId="260A0D01" wp14:editId="3B634687">
+            <wp:extent cx="4714875" cy="3538118"/>
+            <wp:effectExtent l="0" t="0" r="0" b="5715"/>
+            <wp:docPr id="4" name="Picture 4"/>
             <wp:cNvGraphicFramePr>
               <a:graphicFrameLocks xmlns:a="http://schemas.openxmlformats.org/drawingml/2006/main" noChangeAspect="1"/>
             </wp:cNvGraphicFramePr>
@@ -661,7 +661,7 @@
                   <pic:spPr bwMode="auto">
                     <a:xfrm>
                       <a:off x="0" y="0"/>
-                      <a:ext cx="4628314" cy="3473160"/>
+                      <a:ext cx="4726582" cy="3546903"/>
                     </a:xfrm>
                     <a:prstGeom prst="rect">
                       <a:avLst/>
@@ -727,10 +727,10 @@
           <w:lang w:val="pl-PL"/>
         </w:rPr>
         <w:drawing>
-          <wp:inline distT="0" distB="0" distL="0" distR="0" wp14:anchorId="111A59A4" wp14:editId="62AA6A0B">
-            <wp:extent cx="4848711" cy="3638550"/>
-            <wp:effectExtent l="0" t="0" r="9525" b="0"/>
-            <wp:docPr id="3" name="Picture 3"/>
+          <wp:inline distT="0" distB="0" distL="0" distR="0" wp14:anchorId="64B4BADD" wp14:editId="1808E664">
+            <wp:extent cx="5013720" cy="3762375"/>
+            <wp:effectExtent l="0" t="0" r="0" b="0"/>
+            <wp:docPr id="5" name="Picture 5"/>
             <wp:cNvGraphicFramePr>
               <a:graphicFrameLocks xmlns:a="http://schemas.openxmlformats.org/drawingml/2006/main" noChangeAspect="1"/>
             </wp:cNvGraphicFramePr>
@@ -759,7 +759,7 @@
                   <pic:spPr bwMode="auto">
                     <a:xfrm>
                       <a:off x="0" y="0"/>
-                      <a:ext cx="4857432" cy="3645094"/>
+                      <a:ext cx="5021840" cy="3768468"/>
                     </a:xfrm>
                     <a:prstGeom prst="rect">
                       <a:avLst/>
@@ -1047,7 +1047,21 @@
             <w:rFonts w:ascii="Cambria Math" w:hAnsi="Cambria Math"/>
             <w:lang w:val="pl-PL"/>
           </w:rPr>
-          <m:t>=9.04⋅</m:t>
+          <m:t>=</m:t>
+        </m:r>
+        <m:r>
+          <w:rPr>
+            <w:rFonts w:ascii="Cambria Math" w:hAnsi="Cambria Math"/>
+            <w:lang w:val="pl-PL"/>
+          </w:rPr>
+          <m:t>1.22</m:t>
+        </m:r>
+        <m:r>
+          <w:rPr>
+            <w:rFonts w:ascii="Cambria Math" w:hAnsi="Cambria Math"/>
+            <w:lang w:val="pl-PL"/>
+          </w:rPr>
+          <m:t>⋅</m:t>
         </m:r>
         <m:sSup>
           <m:sSupPr>
@@ -1074,7 +1088,14 @@
                 <w:rFonts w:ascii="Cambria Math" w:hAnsi="Cambria Math"/>
                 <w:lang w:val="pl-PL"/>
               </w:rPr>
-              <m:t>-9</m:t>
+              <m:t>-</m:t>
+            </m:r>
+            <m:r>
+              <w:rPr>
+                <w:rFonts w:ascii="Cambria Math" w:hAnsi="Cambria Math"/>
+                <w:lang w:val="pl-PL"/>
+              </w:rPr>
+              <m:t>8</m:t>
             </m:r>
           </m:sup>
         </m:sSup>
@@ -1148,7 +1169,28 @@
             <w:rFonts w:ascii="Cambria Math" w:eastAsiaTheme="minorEastAsia" w:hAnsi="Cambria Math"/>
             <w:lang w:val="pl-PL"/>
           </w:rPr>
-          <m:t>=9.09⋅</m:t>
+          <m:t>=</m:t>
+        </m:r>
+        <m:r>
+          <w:rPr>
+            <w:rFonts w:ascii="Cambria Math" w:eastAsiaTheme="minorEastAsia" w:hAnsi="Cambria Math"/>
+            <w:lang w:val="pl-PL"/>
+          </w:rPr>
+          <m:t>9.3</m:t>
+        </m:r>
+        <m:r>
+          <w:rPr>
+            <w:rFonts w:ascii="Cambria Math" w:eastAsiaTheme="minorEastAsia" w:hAnsi="Cambria Math"/>
+            <w:lang w:val="pl-PL"/>
+          </w:rPr>
+          <m:t>1</m:t>
+        </m:r>
+        <m:r>
+          <w:rPr>
+            <w:rFonts w:ascii="Cambria Math" w:eastAsiaTheme="minorEastAsia" w:hAnsi="Cambria Math"/>
+            <w:lang w:val="pl-PL"/>
+          </w:rPr>
+          <m:t>⋅</m:t>
         </m:r>
         <m:sSup>
           <m:sSupPr>
@@ -1175,7 +1217,14 @@
                 <w:rFonts w:ascii="Cambria Math" w:eastAsiaTheme="minorEastAsia" w:hAnsi="Cambria Math"/>
                 <w:lang w:val="pl-PL"/>
               </w:rPr>
-              <m:t>-11</m:t>
+              <m:t>-1</m:t>
+            </m:r>
+            <m:r>
+              <w:rPr>
+                <w:rFonts w:ascii="Cambria Math" w:eastAsiaTheme="minorEastAsia" w:hAnsi="Cambria Math"/>
+                <w:lang w:val="pl-PL"/>
+              </w:rPr>
+              <m:t>0</m:t>
             </m:r>
           </m:sup>
         </m:sSup>
@@ -1227,7 +1276,21 @@
             <w:rFonts w:ascii="Cambria Math" w:eastAsiaTheme="minorEastAsia" w:hAnsi="Cambria Math"/>
             <w:lang w:val="pl-PL"/>
           </w:rPr>
-          <m:t>=2.64⋅</m:t>
+          <m:t>=</m:t>
+        </m:r>
+        <m:r>
+          <w:rPr>
+            <w:rFonts w:ascii="Cambria Math" w:eastAsiaTheme="minorEastAsia" w:hAnsi="Cambria Math"/>
+            <w:lang w:val="pl-PL"/>
+          </w:rPr>
+          <m:t>2.54</m:t>
+        </m:r>
+        <m:r>
+          <w:rPr>
+            <w:rFonts w:ascii="Cambria Math" w:eastAsiaTheme="minorEastAsia" w:hAnsi="Cambria Math"/>
+            <w:lang w:val="pl-PL"/>
+          </w:rPr>
+          <m:t>⋅</m:t>
         </m:r>
         <m:sSup>
           <m:sSupPr>
@@ -1321,7 +1384,21 @@
             <w:rFonts w:ascii="Cambria Math" w:eastAsiaTheme="minorEastAsia" w:hAnsi="Cambria Math"/>
             <w:lang w:val="pl-PL"/>
           </w:rPr>
-          <m:t>=1.13⋅</m:t>
+          <m:t>=</m:t>
+        </m:r>
+        <m:r>
+          <w:rPr>
+            <w:rFonts w:ascii="Cambria Math" w:eastAsiaTheme="minorEastAsia" w:hAnsi="Cambria Math"/>
+            <w:lang w:val="pl-PL"/>
+          </w:rPr>
+          <m:t>2.01</m:t>
+        </m:r>
+        <m:r>
+          <w:rPr>
+            <w:rFonts w:ascii="Cambria Math" w:eastAsiaTheme="minorEastAsia" w:hAnsi="Cambria Math"/>
+            <w:lang w:val="pl-PL"/>
+          </w:rPr>
+          <m:t>⋅</m:t>
         </m:r>
         <m:sSup>
           <m:sSupPr>
@@ -1348,7 +1425,14 @@
                 <w:rFonts w:ascii="Cambria Math" w:eastAsiaTheme="minorEastAsia" w:hAnsi="Cambria Math"/>
                 <w:lang w:val="pl-PL"/>
               </w:rPr>
-              <m:t>-12</m:t>
+              <m:t>-1</m:t>
+            </m:r>
+            <m:r>
+              <w:rPr>
+                <w:rFonts w:ascii="Cambria Math" w:eastAsiaTheme="minorEastAsia" w:hAnsi="Cambria Math"/>
+                <w:lang w:val="pl-PL"/>
+              </w:rPr>
+              <m:t>3</m:t>
             </m:r>
           </m:sup>
         </m:sSup>
@@ -1420,7 +1504,7 @@
             <w:rFonts w:ascii="Cambria Math" w:hAnsi="Cambria Math"/>
             <w:lang w:val="pl-PL"/>
           </w:rPr>
-          <m:t>1.52</m:t>
+          <m:t>4.88</m:t>
         </m:r>
         <m:r>
           <w:rPr>
@@ -1461,7 +1545,7 @@
                 <w:rFonts w:ascii="Cambria Math" w:hAnsi="Cambria Math"/>
                 <w:lang w:val="pl-PL"/>
               </w:rPr>
-              <m:t>4</m:t>
+              <m:t>5</m:t>
             </m:r>
           </m:sup>
         </m:sSup>
@@ -1542,7 +1626,7 @@
             <w:rFonts w:ascii="Cambria Math" w:eastAsiaTheme="minorEastAsia" w:hAnsi="Cambria Math"/>
             <w:lang w:val="pl-PL"/>
           </w:rPr>
-          <m:t>6.80</m:t>
+          <m:t>5.18</m:t>
         </m:r>
         <m:r>
           <w:rPr>
@@ -1576,14 +1660,7 @@
                 <w:rFonts w:ascii="Cambria Math" w:eastAsiaTheme="minorEastAsia" w:hAnsi="Cambria Math"/>
                 <w:lang w:val="pl-PL"/>
               </w:rPr>
-              <m:t>-</m:t>
-            </m:r>
-            <m:r>
-              <w:rPr>
-                <w:rFonts w:ascii="Cambria Math" w:eastAsiaTheme="minorEastAsia" w:hAnsi="Cambria Math"/>
-                <w:lang w:val="pl-PL"/>
-              </w:rPr>
-              <m:t>5</m:t>
+              <m:t>-5</m:t>
             </m:r>
           </m:sup>
         </m:sSup>
@@ -1642,7 +1719,21 @@
             <w:rFonts w:ascii="Cambria Math" w:eastAsiaTheme="minorEastAsia" w:hAnsi="Cambria Math"/>
             <w:lang w:val="pl-PL"/>
           </w:rPr>
-          <m:t>5.85</m:t>
+          <m:t>8</m:t>
+        </m:r>
+        <m:r>
+          <w:rPr>
+            <w:rFonts w:ascii="Cambria Math" w:eastAsiaTheme="minorEastAsia" w:hAnsi="Cambria Math"/>
+            <w:lang w:val="pl-PL"/>
+          </w:rPr>
+          <m:t>.</m:t>
+        </m:r>
+        <m:r>
+          <w:rPr>
+            <w:rFonts w:ascii="Cambria Math" w:eastAsiaTheme="minorEastAsia" w:hAnsi="Cambria Math"/>
+            <w:lang w:val="pl-PL"/>
+          </w:rPr>
+          <m:t>51</m:t>
         </m:r>
         <m:r>
           <w:rPr>
@@ -1683,7 +1774,7 @@
                 <w:rFonts w:ascii="Cambria Math" w:eastAsiaTheme="minorEastAsia" w:hAnsi="Cambria Math"/>
                 <w:lang w:val="pl-PL"/>
               </w:rPr>
-              <m:t>3</m:t>
+              <m:t>4</m:t>
             </m:r>
           </m:sup>
         </m:sSup>
@@ -1757,7 +1848,14 @@
             <w:rFonts w:ascii="Cambria Math" w:eastAsiaTheme="minorEastAsia" w:hAnsi="Cambria Math"/>
             <w:lang w:val="pl-PL"/>
           </w:rPr>
-          <m:t>5.66</m:t>
+          <m:t>5</m:t>
+        </m:r>
+        <m:r>
+          <w:rPr>
+            <w:rFonts w:ascii="Cambria Math" w:eastAsiaTheme="minorEastAsia" w:hAnsi="Cambria Math"/>
+            <w:lang w:val="pl-PL"/>
+          </w:rPr>
+          <m:t>.96</m:t>
         </m:r>
         <m:r>
           <w:rPr>
@@ -1798,7 +1896,7 @@
                 <w:rFonts w:ascii="Cambria Math" w:eastAsiaTheme="minorEastAsia" w:hAnsi="Cambria Math"/>
                 <w:lang w:val="pl-PL"/>
               </w:rPr>
-              <m:t>7</m:t>
+              <m:t>8</m:t>
             </m:r>
           </m:sup>
         </m:sSup>
@@ -2596,6 +2694,7 @@
   <w:style w:type="character" w:default="1" w:styleId="DefaultParagraphFont">
     <w:name w:val="Default Paragraph Font"/>
     <w:uiPriority w:val="1"/>
+    <w:semiHidden/>
     <w:unhideWhenUsed/>
   </w:style>
   <w:style w:type="table" w:default="1" w:styleId="TableNormal">

</xml_diff>